<commit_message>
Faculty Offer letter is in progress
Faculty Offer letter is in progress
</commit_message>
<xml_diff>
--- a/Offline/BusinessManagement/Policies_Offer_Registration_Letter/NewFormat/FacultyOffer000001.docx
+++ b/Offline/BusinessManagement/Policies_Offer_Registration_Letter/NewFormat/FacultyOffer000001.docx
@@ -56,10 +56,7 @@
         <w:spacing w:before="240" w:beforeAutospacing="0" w:after="160" w:afterAutospacing="0"/>
         <w:jc w:val="both"/>
         <w:rPr>
-          <w:rFonts w:ascii="Oxygen" w:hAnsi="Oxygen" w:cs="Helvetica"/>
-          <w:color w:val="333E49"/>
-          <w:sz w:val="22"/>
-          <w:szCs w:val="22"/>
+          <w:rFonts w:ascii="Oxygen" w:hAnsi="Oxygen"/>
         </w:rPr>
       </w:pPr>
       <w:r>
@@ -271,14 +268,6 @@
         </w:rPr>
         <w:t xml:space="preserve"> </w:t>
       </w:r>
-    </w:p>
-    <w:p>
-      <w:pPr>
-        <w:pStyle w:val="NoSpacing"/>
-        <w:rPr>
-          <w:rFonts w:ascii="Oxygen" w:hAnsi="Oxygen"/>
-        </w:rPr>
-      </w:pPr>
       <w:r>
         <w:rPr>
           <w:rFonts w:ascii="Oxygen" w:hAnsi="Oxygen"/>
@@ -288,73 +277,183 @@
     </w:p>
     <w:p>
       <w:pPr>
-        <w:pStyle w:val="NoSpacing"/>
-        <w:rPr>
-          <w:lang w:val="en-US"/>
-        </w:rPr>
-      </w:pPr>
-    </w:p>
-    <w:p>
-      <w:pPr>
-        <w:pStyle w:val="NoSpacing"/>
-        <w:rPr>
-          <w:rFonts w:ascii="Oxygen" w:hAnsi="Oxygen"/>
-          <w:lang w:val="en-US"/>
-        </w:rPr>
-      </w:pPr>
-      <w:r>
-        <w:rPr>
-          <w:rFonts w:ascii="Oxygen" w:hAnsi="Oxygen"/>
-          <w:lang w:val="en-US"/>
-        </w:rPr>
-        <w:t>Your payout detail is listed on annexure part.</w:t>
-      </w:r>
-    </w:p>
-    <w:p>
-      <w:pPr>
-        <w:pStyle w:val="NoSpacing"/>
-        <w:rPr>
-          <w:lang w:val="en-US"/>
-        </w:rPr>
-      </w:pPr>
-    </w:p>
-    <w:p>
-      <w:pPr>
-        <w:pStyle w:val="NoSpacing"/>
-        <w:rPr>
-          <w:rFonts w:ascii="Oxygen" w:hAnsi="Oxygen"/>
-          <w:lang w:val="en-US"/>
-        </w:rPr>
-      </w:pPr>
-      <w:r>
-        <w:rPr>
-          <w:rFonts w:ascii="Oxygen" w:hAnsi="Oxygen"/>
-          <w:lang w:val="en-US"/>
-        </w:rPr>
-        <w:t>You will report to your HOD Mr XXX.</w:t>
-      </w:r>
-    </w:p>
-    <w:p>
-      <w:pPr>
-        <w:pStyle w:val="NoSpacing"/>
-        <w:rPr>
-          <w:rFonts w:ascii="Oxygen" w:hAnsi="Oxygen"/>
-          <w:lang w:val="en-US"/>
-        </w:rPr>
-      </w:pPr>
-      <w:r>
-        <w:rPr>
-          <w:rFonts w:ascii="Oxygen" w:hAnsi="Oxygen"/>
-          <w:lang w:val="en-US"/>
-        </w:rPr>
-        <w:t>Any change related to your reporting manager will be notified to you</w:t>
-      </w:r>
-      <w:r>
-        <w:rPr>
-          <w:rFonts w:ascii="Oxygen" w:hAnsi="Oxygen"/>
-          <w:lang w:val="en-US"/>
+        <w:pStyle w:val="NormalWeb"/>
+        <w:shd w:val="clear" w:color="auto" w:fill="FFFFFF"/>
+        <w:spacing w:before="240" w:beforeAutospacing="0" w:after="160" w:afterAutospacing="0"/>
+        <w:jc w:val="both"/>
+        <w:rPr>
+          <w:rFonts w:ascii="Oxygen" w:hAnsi="Oxygen" w:cs="Helvetica"/>
+          <w:color w:val="333E49"/>
+          <w:sz w:val="22"/>
+          <w:szCs w:val="22"/>
+        </w:rPr>
+      </w:pPr>
+      <w:r>
+        <w:rPr>
+          <w:rFonts w:ascii="Oxygen" w:hAnsi="Oxygen" w:cs="Helvetica"/>
+          <w:color w:val="333E49"/>
+          <w:sz w:val="22"/>
+          <w:szCs w:val="22"/>
+        </w:rPr>
+        <w:t>During your contract period as mentioned above,</w:t>
+      </w:r>
+      <w:r>
+        <w:rPr>
+          <w:rFonts w:ascii="Oxygen" w:hAnsi="Oxygen" w:cs="Helvetica"/>
+          <w:color w:val="333E49"/>
+          <w:sz w:val="22"/>
+          <w:szCs w:val="22"/>
+        </w:rPr>
+        <w:t xml:space="preserve"> </w:t>
+      </w:r>
+      <w:r>
+        <w:rPr>
+          <w:rFonts w:ascii="Oxygen" w:hAnsi="Oxygen" w:cs="Helvetica"/>
+          <w:color w:val="333E49"/>
+          <w:sz w:val="22"/>
+          <w:szCs w:val="22"/>
+        </w:rPr>
+        <w:t>y</w:t>
+      </w:r>
+      <w:r>
+        <w:rPr>
+          <w:rFonts w:ascii="Oxygen" w:hAnsi="Oxygen" w:cs="Helvetica"/>
+          <w:color w:val="333E49"/>
+          <w:sz w:val="22"/>
+          <w:szCs w:val="22"/>
+        </w:rPr>
+        <w:t xml:space="preserve">ou will </w:t>
+      </w:r>
+      <w:r>
+        <w:rPr>
+          <w:rFonts w:ascii="Oxygen" w:hAnsi="Oxygen" w:cs="Helvetica"/>
+          <w:color w:val="333E49"/>
+          <w:sz w:val="22"/>
+          <w:szCs w:val="22"/>
+        </w:rPr>
+        <w:t xml:space="preserve">require to </w:t>
+      </w:r>
+      <w:r>
+        <w:rPr>
+          <w:rFonts w:ascii="Oxygen" w:hAnsi="Oxygen" w:cs="Helvetica"/>
+          <w:color w:val="333E49"/>
+          <w:sz w:val="22"/>
+          <w:szCs w:val="22"/>
+        </w:rPr>
+        <w:t>report to HOD</w:t>
+      </w:r>
+      <w:r>
+        <w:rPr>
+          <w:rFonts w:ascii="Oxygen" w:hAnsi="Oxygen" w:cs="Helvetica"/>
+          <w:color w:val="333E49"/>
+          <w:sz w:val="22"/>
+          <w:szCs w:val="22"/>
+        </w:rPr>
+        <w:t xml:space="preserve"> of commerce, </w:t>
+      </w:r>
+      <w:r>
+        <w:rPr>
+          <w:rFonts w:ascii="Oxygen" w:hAnsi="Oxygen" w:cs="Helvetica"/>
+          <w:color w:val="333E49"/>
+          <w:sz w:val="22"/>
+          <w:szCs w:val="22"/>
+        </w:rPr>
+        <w:t>Anodiam.</w:t>
+      </w:r>
+      <w:r>
+        <w:rPr>
+          <w:rFonts w:ascii="Oxygen" w:hAnsi="Oxygen" w:cs="Helvetica"/>
+          <w:color w:val="333E49"/>
+          <w:sz w:val="22"/>
+          <w:szCs w:val="22"/>
+        </w:rPr>
+        <w:t xml:space="preserve"> Any</w:t>
+      </w:r>
+      <w:r>
+        <w:rPr>
+          <w:rFonts w:ascii="Oxygen" w:hAnsi="Oxygen" w:cs="Helvetica"/>
+          <w:color w:val="333E49"/>
+          <w:sz w:val="22"/>
+          <w:szCs w:val="22"/>
+        </w:rPr>
+        <w:t xml:space="preserve"> </w:t>
+      </w:r>
+      <w:r>
+        <w:rPr>
+          <w:rFonts w:ascii="Oxygen" w:hAnsi="Oxygen" w:cs="Helvetica"/>
+          <w:color w:val="333E49"/>
+          <w:sz w:val="22"/>
+          <w:szCs w:val="22"/>
+        </w:rPr>
+        <w:t xml:space="preserve">subsequent </w:t>
+      </w:r>
+      <w:r>
+        <w:rPr>
+          <w:rFonts w:ascii="Oxygen" w:hAnsi="Oxygen" w:cs="Helvetica"/>
+          <w:color w:val="333E49"/>
+          <w:sz w:val="22"/>
+          <w:szCs w:val="22"/>
+        </w:rPr>
+        <w:t>change related to your reporting will be notified to you</w:t>
+      </w:r>
+      <w:r>
+        <w:rPr>
+          <w:rFonts w:ascii="Oxygen" w:hAnsi="Oxygen" w:cs="Helvetica"/>
+          <w:color w:val="333E49"/>
+          <w:sz w:val="22"/>
+          <w:szCs w:val="22"/>
         </w:rPr>
         <w:t xml:space="preserve"> by letter or email.</w:t>
+      </w:r>
+    </w:p>
+    <w:p>
+      <w:pPr>
+        <w:pStyle w:val="NormalWeb"/>
+        <w:shd w:val="clear" w:color="auto" w:fill="FFFFFF"/>
+        <w:spacing w:before="240" w:beforeAutospacing="0" w:after="160" w:afterAutospacing="0"/>
+        <w:jc w:val="both"/>
+        <w:rPr>
+          <w:rFonts w:ascii="Oxygen" w:hAnsi="Oxygen" w:cs="Helvetica"/>
+          <w:color w:val="333E49"/>
+          <w:sz w:val="22"/>
+          <w:szCs w:val="22"/>
+        </w:rPr>
+      </w:pPr>
+      <w:r>
+        <w:rPr>
+          <w:rFonts w:ascii="Oxygen" w:hAnsi="Oxygen" w:cs="Helvetica"/>
+          <w:color w:val="333E49"/>
+          <w:sz w:val="22"/>
+          <w:szCs w:val="22"/>
+        </w:rPr>
+        <w:t>As discussed with y</w:t>
+      </w:r>
+      <w:r>
+        <w:rPr>
+          <w:rFonts w:ascii="Oxygen" w:hAnsi="Oxygen" w:cs="Helvetica"/>
+          <w:color w:val="333E49"/>
+          <w:sz w:val="22"/>
+          <w:szCs w:val="22"/>
+        </w:rPr>
+        <w:t xml:space="preserve">our </w:t>
+      </w:r>
+      <w:r>
+        <w:rPr>
+          <w:rFonts w:ascii="Oxygen" w:hAnsi="Oxygen" w:cs="Helvetica"/>
+          <w:color w:val="333E49"/>
+          <w:sz w:val="22"/>
+          <w:szCs w:val="22"/>
+        </w:rPr>
+        <w:t xml:space="preserve">consent the </w:t>
+      </w:r>
+      <w:r>
+        <w:rPr>
+          <w:rFonts w:ascii="Oxygen" w:hAnsi="Oxygen" w:cs="Helvetica"/>
+          <w:color w:val="333E49"/>
+          <w:sz w:val="22"/>
+          <w:szCs w:val="22"/>
+        </w:rPr>
+        <w:t>payout detail is listed on annexure part.</w:t>
       </w:r>
     </w:p>
     <w:p>
@@ -2349,26 +2448,6 @@
     <w:p>
       <w:pPr>
         <w:pStyle w:val="ListParagraph"/>
-        <w:spacing w:before="240" w:after="0"/>
-        <w:ind w:left="1800"/>
-        <w:jc w:val="both"/>
-        <w:rPr>
-          <w:rFonts w:ascii="Oxygen" w:hAnsi="Oxygen"/>
-          <w:b/>
-          <w:lang w:val="en-US"/>
-        </w:rPr>
-      </w:pPr>
-      <w:r>
-        <w:rPr>
-          <w:rFonts w:ascii="Oxygen" w:hAnsi="Oxygen"/>
-          <w:lang w:val="en-US"/>
-        </w:rPr>
-        <w:t xml:space="preserve"> </w:t>
-      </w:r>
-    </w:p>
-    <w:p>
-      <w:pPr>
-        <w:pStyle w:val="ListParagraph"/>
         <w:numPr>
           <w:ilvl w:val="1"/>
           <w:numId w:val="6"/>
@@ -2386,14 +2465,14 @@
           <w:rFonts w:ascii="Oxygen" w:hAnsi="Oxygen"/>
           <w:lang w:val="en-US"/>
         </w:rPr>
-        <w:t>Y</w:t>
-      </w:r>
-      <w:r>
-        <w:rPr>
-          <w:rFonts w:ascii="Oxygen" w:hAnsi="Oxygen"/>
-          <w:lang w:val="en-US"/>
-        </w:rPr>
-        <w:t>ou are not allowed to share any personal information</w:t>
+        <w:t>Yo</w:t>
+      </w:r>
+      <w:r>
+        <w:rPr>
+          <w:rFonts w:ascii="Oxygen" w:hAnsi="Oxygen"/>
+          <w:lang w:val="en-US"/>
+        </w:rPr>
+        <w:t>u are not allowed to share any personal information</w:t>
       </w:r>
       <w:r>
         <w:rPr>
@@ -3617,27 +3696,7 @@
           <w:sz w:val="22"/>
           <w:szCs w:val="22"/>
         </w:rPr>
-        <w:t>Candidate: (</w:t>
-      </w:r>
-      <w:proofErr w:type="gramStart"/>
-      <w:r>
-        <w:rPr>
-          <w:rFonts w:ascii="Oxygen" w:hAnsi="Oxygen" w:cs="Helvetica"/>
-          <w:color w:val="333E49"/>
-          <w:sz w:val="22"/>
-          <w:szCs w:val="22"/>
-        </w:rPr>
-        <w:t>Sign)  _</w:t>
-      </w:r>
-      <w:proofErr w:type="gramEnd"/>
-      <w:r>
-        <w:rPr>
-          <w:rFonts w:ascii="Oxygen" w:hAnsi="Oxygen" w:cs="Helvetica"/>
-          <w:color w:val="333E49"/>
-          <w:sz w:val="22"/>
-          <w:szCs w:val="22"/>
-        </w:rPr>
-        <w:t>__________________________________</w:t>
+        <w:t>Candidate: (Sign)  ___________________________________</w:t>
       </w:r>
     </w:p>
     <w:p>
@@ -4081,22 +4140,8 @@
                 <w:szCs w:val="18"/>
                 <w:lang w:val="en-US"/>
               </w:rPr>
-              <w:t xml:space="preserve">) for 10 to </w:t>
-            </w:r>
-            <w:proofErr w:type="gramStart"/>
-            <w:r>
-              <w:rPr>
-                <w:rFonts w:ascii="Oxygen" w:eastAsia="Times New Roman" w:hAnsi="Oxygen" w:cs="Times New Roman"/>
-                <w:b/>
-                <w:bCs/>
-                <w:color w:val="FFFFFF"/>
-                <w:sz w:val="18"/>
-                <w:szCs w:val="18"/>
-                <w:lang w:val="en-US"/>
-              </w:rPr>
-              <w:t>19  students</w:t>
-            </w:r>
-            <w:proofErr w:type="gramEnd"/>
+              <w:t>) for 10 to 19  students</w:t>
+            </w:r>
           </w:p>
         </w:tc>
         <w:tc>
@@ -4161,22 +4206,8 @@
                 <w:szCs w:val="18"/>
                 <w:lang w:val="en-US"/>
               </w:rPr>
-              <w:t xml:space="preserve">) for 5 to </w:t>
-            </w:r>
-            <w:proofErr w:type="gramStart"/>
-            <w:r>
-              <w:rPr>
-                <w:rFonts w:ascii="Oxygen" w:eastAsia="Times New Roman" w:hAnsi="Oxygen" w:cs="Times New Roman"/>
-                <w:b/>
-                <w:bCs/>
-                <w:color w:val="FFFFFF"/>
-                <w:sz w:val="18"/>
-                <w:szCs w:val="18"/>
-                <w:lang w:val="en-US"/>
-              </w:rPr>
-              <w:t>9  students</w:t>
-            </w:r>
-            <w:proofErr w:type="gramEnd"/>
+              <w:t>) for 5 to 9  students</w:t>
+            </w:r>
           </w:p>
         </w:tc>
       </w:tr>
@@ -9235,19 +9266,8 @@
           <w:sz w:val="18"/>
           <w:szCs w:val="22"/>
         </w:rPr>
-        <w:t xml:space="preserve">Table-1: Compensation and benefit illustration for Head of School Mathematics, </w:t>
-      </w:r>
-      <w:proofErr w:type="spellStart"/>
-      <w:r>
-        <w:rPr>
-          <w:rFonts w:ascii="Oxygen" w:hAnsi="Oxygen" w:cs="Helvetica"/>
-          <w:color w:val="333E49"/>
-          <w:sz w:val="18"/>
-          <w:szCs w:val="22"/>
-        </w:rPr>
-        <w:t>Anodiam</w:t>
-      </w:r>
-      <w:proofErr w:type="spellEnd"/>
+        <w:t>Table-1: Compensation and benefit illustration for Head of School Mathematics, Anodiam</w:t>
+      </w:r>
     </w:p>
     <w:p>
       <w:pPr>
@@ -9535,23 +9555,7 @@
                 <w:szCs w:val="20"/>
                 <w:lang w:val="en-US"/>
               </w:rPr>
-              <w:t>Module Royalty&gt;=</w:t>
-            </w:r>
-            <w:r>
-              <w:rPr>
-                <w:sz w:val="20"/>
-                <w:szCs w:val="20"/>
-                <w:lang w:val="en-US"/>
-              </w:rPr>
-              <w:t>2</w:t>
-            </w:r>
-            <w:r>
-              <w:rPr>
-                <w:sz w:val="20"/>
-                <w:szCs w:val="20"/>
-                <w:lang w:val="en-US"/>
-              </w:rPr>
-              <w:t>0 students</w:t>
+              <w:t>Module Royalty&gt;=20 students</w:t>
             </w:r>
           </w:p>
         </w:tc>
@@ -9574,23 +9578,7 @@
                 <w:szCs w:val="20"/>
                 <w:lang w:val="en-US"/>
               </w:rPr>
-              <w:t>Module Royalty&gt;=</w:t>
-            </w:r>
-            <w:r>
-              <w:rPr>
-                <w:sz w:val="20"/>
-                <w:szCs w:val="20"/>
-                <w:lang w:val="en-US"/>
-              </w:rPr>
-              <w:t>1</w:t>
-            </w:r>
-            <w:r>
-              <w:rPr>
-                <w:sz w:val="20"/>
-                <w:szCs w:val="20"/>
-                <w:lang w:val="en-US"/>
-              </w:rPr>
-              <w:t>0 students</w:t>
+              <w:t>Module Royalty&gt;=10 students</w:t>
             </w:r>
           </w:p>
         </w:tc>
@@ -10414,34 +10402,7 @@
           <w:bCs/>
           <w:lang w:val="en-US"/>
         </w:rPr>
-        <w:t xml:space="preserve">All contents of Anodiam created by you or not, are subject to copyright protection. You are not allowed to distribute, </w:t>
-      </w:r>
-      <w:r>
-        <w:rPr>
-          <w:rFonts w:ascii="Oxygen" w:hAnsi="Oxygen"/>
-          <w:b/>
-          <w:bCs/>
-          <w:lang w:val="en-US"/>
-        </w:rPr>
-        <w:t>copy, sell</w:t>
-      </w:r>
-      <w:r>
-        <w:rPr>
-          <w:rFonts w:ascii="Oxygen" w:hAnsi="Oxygen"/>
-          <w:b/>
-          <w:bCs/>
-          <w:lang w:val="en-US"/>
-        </w:rPr>
-        <w:t xml:space="preserve"> or utilize by any means, for your personal benefit or otherwise, any such content in full or </w:t>
-      </w:r>
-      <w:r>
-        <w:rPr>
-          <w:rFonts w:ascii="Oxygen" w:hAnsi="Oxygen"/>
-          <w:b/>
-          <w:bCs/>
-          <w:lang w:val="en-US"/>
-        </w:rPr>
-        <w:t>part. Any violation will lead to termination of contract and strict legal action will be taken.</w:t>
+        <w:t>All contents of Anodiam created by you or not, are subject to copyright protection. You are not allowed to distribute, copy, sell or utilize by any means, for your personal benefit or otherwise, any such content in full or part. Any violation will lead to termination of contract and strict legal action will be taken.</w:t>
       </w:r>
     </w:p>
     <w:p>
@@ -12394,7 +12355,6 @@
     <w:name w:val="Normal (Web)"/>
     <w:basedOn w:val="Normal"/>
     <w:uiPriority w:val="99"/>
-    <w:semiHidden/>
     <w:unhideWhenUsed/>
     <w:rsid w:val="00180ED0"/>
     <w:pPr>

</xml_diff>